<commit_message>
add correct checklist file
</commit_message>
<xml_diff>
--- a/Final_Project_Implementation_Checklist_Bielik_Anastasiia.docx
+++ b/Final_Project_Implementation_Checklist_Bielik_Anastasiia.docx
@@ -296,11 +296,15 @@
               <w:left w:w="108" w:type="dxa"/>
               <w:right w:w="108" w:type="dxa"/>
             </w:tcMar>
-          </w:tcPr>
-          <w:p>
-            <w:pPr>
-              <w:jc w:val="center"/>
-            </w:pPr>
+            <w:vAlign w:val="center"/>
+          </w:tcPr>
+          <w:p>
+            <w:pPr>
+              <w:jc w:val="center"/>
+            </w:pPr>
+            <w:r>
+              <w:t>1</w:t>
+            </w:r>
           </w:p>
         </w:tc>
       </w:tr>
@@ -509,6 +513,7 @@
               <w:left w:w="108" w:type="dxa"/>
               <w:right w:w="108" w:type="dxa"/>
             </w:tcMar>
+            <w:vAlign w:val="center"/>
           </w:tcPr>
           <w:p>
             <w:pPr>
@@ -589,6 +594,7 @@
               <w:left w:w="108" w:type="dxa"/>
               <w:right w:w="108" w:type="dxa"/>
             </w:tcMar>
+            <w:vAlign w:val="center"/>
           </w:tcPr>
           <w:p>
             <w:pPr>
@@ -669,6 +675,7 @@
               <w:left w:w="108" w:type="dxa"/>
               <w:right w:w="108" w:type="dxa"/>
             </w:tcMar>
+            <w:vAlign w:val="center"/>
           </w:tcPr>
           <w:p>
             <w:pPr>
@@ -680,12 +687,6 @@
             <w:r>
               <w:rPr>
                 <w:rFonts w:ascii="Calibri" w:eastAsia="Calibri" w:hAnsi="Calibri" w:cs="Calibri"/>
-              </w:rPr>
-              <w:t xml:space="preserve"> </w:t>
-            </w:r>
-            <w:r>
-              <w:rPr>
-                <w:rFonts w:ascii="Calibri" w:eastAsia="Calibri" w:hAnsi="Calibri" w:cs="Calibri"/>
                 <w:lang w:val="uk-UA"/>
               </w:rPr>
               <w:t>1</w:t>
@@ -759,6 +760,7 @@
               <w:left w:w="108" w:type="dxa"/>
               <w:right w:w="108" w:type="dxa"/>
             </w:tcMar>
+            <w:vAlign w:val="center"/>
           </w:tcPr>
           <w:p>
             <w:pPr>
@@ -842,6 +844,7 @@
               <w:left w:w="108" w:type="dxa"/>
               <w:right w:w="108" w:type="dxa"/>
             </w:tcMar>
+            <w:vAlign w:val="center"/>
           </w:tcPr>
           <w:p>
             <w:pPr>
@@ -953,14 +956,21 @@
               <w:left w:w="108" w:type="dxa"/>
               <w:right w:w="108" w:type="dxa"/>
             </w:tcMar>
-          </w:tcPr>
-          <w:p>
-            <w:pPr>
-              <w:jc w:val="center"/>
-              <w:rPr>
-                <w:rFonts w:ascii="Calibri" w:eastAsia="Calibri" w:hAnsi="Calibri" w:cs="Calibri"/>
-              </w:rPr>
-            </w:pPr>
+            <w:vAlign w:val="center"/>
+          </w:tcPr>
+          <w:p>
+            <w:pPr>
+              <w:jc w:val="center"/>
+              <w:rPr>
+                <w:rFonts w:ascii="Calibri" w:eastAsia="Calibri" w:hAnsi="Calibri" w:cs="Calibri"/>
+              </w:rPr>
+            </w:pPr>
+            <w:r>
+              <w:rPr>
+                <w:rFonts w:ascii="Calibri" w:eastAsia="Calibri" w:hAnsi="Calibri" w:cs="Calibri"/>
+              </w:rPr>
+              <w:t>1</w:t>
+            </w:r>
           </w:p>
         </w:tc>
       </w:tr>
@@ -1030,6 +1040,7 @@
               <w:left w:w="108" w:type="dxa"/>
               <w:right w:w="108" w:type="dxa"/>
             </w:tcMar>
+            <w:vAlign w:val="center"/>
           </w:tcPr>
           <w:p>
             <w:pPr>
@@ -1110,6 +1121,7 @@
               <w:left w:w="108" w:type="dxa"/>
               <w:right w:w="108" w:type="dxa"/>
             </w:tcMar>
+            <w:vAlign w:val="center"/>
           </w:tcPr>
           <w:p>
             <w:pPr>
@@ -1195,6 +1207,7 @@
               <w:left w:w="108" w:type="dxa"/>
               <w:right w:w="108" w:type="dxa"/>
             </w:tcMar>
+            <w:vAlign w:val="center"/>
           </w:tcPr>
           <w:p>
             <w:pPr>
@@ -1206,12 +1219,6 @@
             <w:r>
               <w:rPr>
                 <w:rFonts w:ascii="Calibri" w:eastAsia="Calibri" w:hAnsi="Calibri" w:cs="Calibri"/>
-              </w:rPr>
-              <w:t xml:space="preserve"> </w:t>
-            </w:r>
-            <w:r>
-              <w:rPr>
-                <w:rFonts w:ascii="Calibri" w:eastAsia="Calibri" w:hAnsi="Calibri" w:cs="Calibri"/>
                 <w:lang w:val="uk-UA"/>
               </w:rPr>
               <w:t>1</w:t>
@@ -1285,21 +1292,20 @@
               <w:left w:w="108" w:type="dxa"/>
               <w:right w:w="108" w:type="dxa"/>
             </w:tcMar>
-          </w:tcPr>
-          <w:p>
-            <w:pPr>
-              <w:jc w:val="center"/>
-              <w:rPr>
-                <w:rFonts w:ascii="Calibri" w:eastAsia="Calibri" w:hAnsi="Calibri" w:cs="Calibri"/>
-                <w:lang w:val="uk-UA"/>
-              </w:rPr>
-            </w:pPr>
-            <w:r>
-              <w:rPr>
-                <w:rFonts w:ascii="Calibri" w:eastAsia="Calibri" w:hAnsi="Calibri" w:cs="Calibri"/>
-                <w:lang w:val="uk-UA"/>
-              </w:rPr>
-              <w:t>?</w:t>
+            <w:vAlign w:val="center"/>
+          </w:tcPr>
+          <w:p>
+            <w:pPr>
+              <w:jc w:val="center"/>
+              <w:rPr>
+                <w:rFonts w:ascii="Calibri" w:eastAsia="Calibri" w:hAnsi="Calibri" w:cs="Calibri"/>
+              </w:rPr>
+            </w:pPr>
+            <w:r>
+              <w:rPr>
+                <w:rFonts w:ascii="Calibri" w:eastAsia="Calibri" w:hAnsi="Calibri" w:cs="Calibri"/>
+              </w:rPr>
+              <w:t>1</w:t>
             </w:r>
           </w:p>
         </w:tc>
@@ -1370,6 +1376,7 @@
               <w:left w:w="108" w:type="dxa"/>
               <w:right w:w="108" w:type="dxa"/>
             </w:tcMar>
+            <w:vAlign w:val="center"/>
           </w:tcPr>
           <w:p>
             <w:pPr>
@@ -1515,6 +1522,7 @@
               <w:left w:w="108" w:type="dxa"/>
               <w:right w:w="108" w:type="dxa"/>
             </w:tcMar>
+            <w:vAlign w:val="center"/>
           </w:tcPr>
           <w:p>
             <w:pPr>
@@ -1595,6 +1603,7 @@
               <w:left w:w="108" w:type="dxa"/>
               <w:right w:w="108" w:type="dxa"/>
             </w:tcMar>
+            <w:vAlign w:val="center"/>
           </w:tcPr>
           <w:p>
             <w:pPr>
@@ -1675,6 +1684,7 @@
               <w:left w:w="108" w:type="dxa"/>
               <w:right w:w="108" w:type="dxa"/>
             </w:tcMar>
+            <w:vAlign w:val="center"/>
           </w:tcPr>
           <w:p>
             <w:pPr>
@@ -1755,6 +1765,7 @@
               <w:left w:w="108" w:type="dxa"/>
               <w:right w:w="108" w:type="dxa"/>
             </w:tcMar>
+            <w:vAlign w:val="center"/>
           </w:tcPr>
           <w:p>
             <w:pPr>
@@ -1835,6 +1846,7 @@
               <w:left w:w="108" w:type="dxa"/>
               <w:right w:w="108" w:type="dxa"/>
             </w:tcMar>
+            <w:vAlign w:val="center"/>
           </w:tcPr>
           <w:p>
             <w:pPr>
@@ -1847,14 +1859,7 @@
               <w:rPr>
                 <w:rFonts w:ascii="Calibri" w:eastAsia="Calibri" w:hAnsi="Calibri" w:cs="Calibri"/>
               </w:rPr>
-              <w:t xml:space="preserve"> </w:t>
-            </w:r>
-            <w:r>
-              <w:rPr>
-                <w:rFonts w:ascii="Calibri" w:eastAsia="Calibri" w:hAnsi="Calibri" w:cs="Calibri"/>
-                <w:lang w:val="uk-UA"/>
-              </w:rPr>
-              <w:t>?</w:t>
+              <w:t>1</w:t>
             </w:r>
           </w:p>
         </w:tc>
@@ -1925,6 +1930,7 @@
               <w:left w:w="108" w:type="dxa"/>
               <w:right w:w="108" w:type="dxa"/>
             </w:tcMar>
+            <w:vAlign w:val="center"/>
           </w:tcPr>
           <w:p>
             <w:pPr>
@@ -2005,6 +2011,7 @@
               <w:left w:w="108" w:type="dxa"/>
               <w:right w:w="108" w:type="dxa"/>
             </w:tcMar>
+            <w:vAlign w:val="center"/>
           </w:tcPr>
           <w:p>
             <w:pPr>
@@ -2085,6 +2092,7 @@
               <w:left w:w="108" w:type="dxa"/>
               <w:right w:w="108" w:type="dxa"/>
             </w:tcMar>
+            <w:vAlign w:val="center"/>
           </w:tcPr>
           <w:p>
             <w:pPr>
@@ -2165,6 +2173,7 @@
               <w:left w:w="108" w:type="dxa"/>
               <w:right w:w="108" w:type="dxa"/>
             </w:tcMar>
+            <w:vAlign w:val="center"/>
           </w:tcPr>
           <w:p>
             <w:pPr>
@@ -2245,6 +2254,7 @@
               <w:left w:w="108" w:type="dxa"/>
               <w:right w:w="108" w:type="dxa"/>
             </w:tcMar>
+            <w:vAlign w:val="center"/>
           </w:tcPr>
           <w:p>
             <w:pPr>
@@ -2357,17 +2367,12 @@
               <w:left w:w="108" w:type="dxa"/>
               <w:right w:w="108" w:type="dxa"/>
             </w:tcMar>
-          </w:tcPr>
-          <w:p>
-            <w:pPr>
-              <w:jc w:val="center"/>
-            </w:pPr>
-            <w:r>
-              <w:rPr>
-                <w:rFonts w:ascii="Calibri" w:eastAsia="Calibri" w:hAnsi="Calibri" w:cs="Calibri"/>
-              </w:rPr>
-              <w:t xml:space="preserve"> </w:t>
-            </w:r>
+            <w:vAlign w:val="center"/>
+          </w:tcPr>
+          <w:p>
+            <w:pPr>
+              <w:jc w:val="center"/>
+            </w:pPr>
             <w:r>
               <w:rPr>
                 <w:rFonts w:ascii="Calibri" w:eastAsia="Calibri" w:hAnsi="Calibri" w:cs="Calibri"/>
@@ -2443,6 +2448,7 @@
               <w:left w:w="108" w:type="dxa"/>
               <w:right w:w="108" w:type="dxa"/>
             </w:tcMar>
+            <w:vAlign w:val="center"/>
           </w:tcPr>
           <w:p>
             <w:pPr>
@@ -2523,6 +2529,7 @@
               <w:left w:w="108" w:type="dxa"/>
               <w:right w:w="108" w:type="dxa"/>
             </w:tcMar>
+            <w:vAlign w:val="center"/>
           </w:tcPr>
           <w:p>
             <w:pPr>
@@ -2603,6 +2610,7 @@
               <w:left w:w="108" w:type="dxa"/>
               <w:right w:w="108" w:type="dxa"/>
             </w:tcMar>
+            <w:vAlign w:val="center"/>
           </w:tcPr>
           <w:p>
             <w:pPr>
@@ -2711,6 +2719,7 @@
               <w:left w:w="108" w:type="dxa"/>
               <w:right w:w="108" w:type="dxa"/>
             </w:tcMar>
+            <w:vAlign w:val="center"/>
           </w:tcPr>
           <w:p>
             <w:pPr>
@@ -2791,6 +2800,7 @@
               <w:left w:w="108" w:type="dxa"/>
               <w:right w:w="108" w:type="dxa"/>
             </w:tcMar>
+            <w:vAlign w:val="center"/>
           </w:tcPr>
           <w:p>
             <w:pPr>
@@ -2871,6 +2881,7 @@
               <w:left w:w="108" w:type="dxa"/>
               <w:right w:w="108" w:type="dxa"/>
             </w:tcMar>
+            <w:vAlign w:val="center"/>
           </w:tcPr>
           <w:p>
             <w:pPr>
@@ -2951,6 +2962,7 @@
               <w:left w:w="108" w:type="dxa"/>
               <w:right w:w="108" w:type="dxa"/>
             </w:tcMar>
+            <w:vAlign w:val="center"/>
           </w:tcPr>
           <w:p>
             <w:pPr>
@@ -3031,11 +3043,15 @@
               <w:left w:w="108" w:type="dxa"/>
               <w:right w:w="108" w:type="dxa"/>
             </w:tcMar>
-          </w:tcPr>
-          <w:p>
-            <w:pPr>
-              <w:jc w:val="center"/>
-            </w:pPr>
+            <w:vAlign w:val="center"/>
+          </w:tcPr>
+          <w:p>
+            <w:pPr>
+              <w:jc w:val="center"/>
+            </w:pPr>
+            <w:r>
+              <w:t>1</w:t>
+            </w:r>
           </w:p>
         </w:tc>
       </w:tr>
@@ -3105,6 +3121,7 @@
               <w:left w:w="108" w:type="dxa"/>
               <w:right w:w="108" w:type="dxa"/>
             </w:tcMar>
+            <w:vAlign w:val="center"/>
           </w:tcPr>
           <w:p>
             <w:pPr>
@@ -3190,17 +3207,12 @@
               <w:left w:w="108" w:type="dxa"/>
               <w:right w:w="108" w:type="dxa"/>
             </w:tcMar>
-          </w:tcPr>
-          <w:p>
-            <w:pPr>
-              <w:jc w:val="center"/>
-            </w:pPr>
-            <w:r>
-              <w:rPr>
-                <w:rFonts w:ascii="Calibri" w:eastAsia="Calibri" w:hAnsi="Calibri" w:cs="Calibri"/>
-              </w:rPr>
-              <w:t xml:space="preserve"> </w:t>
-            </w:r>
+            <w:vAlign w:val="center"/>
+          </w:tcPr>
+          <w:p>
+            <w:pPr>
+              <w:jc w:val="center"/>
+            </w:pPr>
             <w:r>
               <w:rPr>
                 <w:rFonts w:ascii="Calibri" w:eastAsia="Calibri" w:hAnsi="Calibri" w:cs="Calibri"/>
@@ -3276,16 +3288,17 @@
               <w:left w:w="108" w:type="dxa"/>
               <w:right w:w="108" w:type="dxa"/>
             </w:tcMar>
-          </w:tcPr>
-          <w:p>
-            <w:pPr>
-              <w:jc w:val="center"/>
-            </w:pPr>
-            <w:r>
-              <w:rPr>
-                <w:rFonts w:ascii="Calibri" w:eastAsia="Calibri" w:hAnsi="Calibri" w:cs="Calibri"/>
-              </w:rPr>
-              <w:t xml:space="preserve"> </w:t>
+            <w:vAlign w:val="center"/>
+          </w:tcPr>
+          <w:p>
+            <w:pPr>
+              <w:jc w:val="center"/>
+            </w:pPr>
+            <w:r>
+              <w:rPr>
+                <w:rFonts w:ascii="Calibri" w:eastAsia="Calibri" w:hAnsi="Calibri" w:cs="Calibri"/>
+              </w:rPr>
+              <w:t>1</w:t>
             </w:r>
           </w:p>
         </w:tc>
@@ -3356,17 +3369,12 @@
               <w:left w:w="108" w:type="dxa"/>
               <w:right w:w="108" w:type="dxa"/>
             </w:tcMar>
-          </w:tcPr>
-          <w:p>
-            <w:pPr>
-              <w:jc w:val="center"/>
-            </w:pPr>
-            <w:r>
-              <w:rPr>
-                <w:rFonts w:ascii="Calibri" w:eastAsia="Calibri" w:hAnsi="Calibri" w:cs="Calibri"/>
-              </w:rPr>
-              <w:t xml:space="preserve"> </w:t>
-            </w:r>
+            <w:vAlign w:val="center"/>
+          </w:tcPr>
+          <w:p>
+            <w:pPr>
+              <w:jc w:val="center"/>
+            </w:pPr>
             <w:r>
               <w:rPr>
                 <w:rFonts w:ascii="Calibri" w:eastAsia="Calibri" w:hAnsi="Calibri" w:cs="Calibri"/>
@@ -3442,17 +3450,12 @@
               <w:left w:w="108" w:type="dxa"/>
               <w:right w:w="108" w:type="dxa"/>
             </w:tcMar>
-          </w:tcPr>
-          <w:p>
-            <w:pPr>
-              <w:jc w:val="center"/>
-            </w:pPr>
-            <w:r>
-              <w:rPr>
-                <w:rFonts w:ascii="Calibri" w:eastAsia="Calibri" w:hAnsi="Calibri" w:cs="Calibri"/>
-              </w:rPr>
-              <w:t xml:space="preserve"> </w:t>
-            </w:r>
+            <w:vAlign w:val="center"/>
+          </w:tcPr>
+          <w:p>
+            <w:pPr>
+              <w:jc w:val="center"/>
+            </w:pPr>
             <w:r>
               <w:rPr>
                 <w:rFonts w:ascii="Calibri" w:eastAsia="Calibri" w:hAnsi="Calibri" w:cs="Calibri"/>
@@ -3528,17 +3531,12 @@
               <w:left w:w="108" w:type="dxa"/>
               <w:right w:w="108" w:type="dxa"/>
             </w:tcMar>
-          </w:tcPr>
-          <w:p>
-            <w:pPr>
-              <w:jc w:val="center"/>
-            </w:pPr>
-            <w:r>
-              <w:rPr>
-                <w:rFonts w:ascii="Calibri" w:eastAsia="Calibri" w:hAnsi="Calibri" w:cs="Calibri"/>
-              </w:rPr>
-              <w:t xml:space="preserve"> </w:t>
-            </w:r>
+            <w:vAlign w:val="center"/>
+          </w:tcPr>
+          <w:p>
+            <w:pPr>
+              <w:jc w:val="center"/>
+            </w:pPr>
             <w:r>
               <w:rPr>
                 <w:rFonts w:ascii="Calibri" w:eastAsia="Calibri" w:hAnsi="Calibri" w:cs="Calibri"/>
@@ -3614,6 +3612,7 @@
               <w:left w:w="108" w:type="dxa"/>
               <w:right w:w="108" w:type="dxa"/>
             </w:tcMar>
+            <w:vAlign w:val="center"/>
           </w:tcPr>
           <w:p>
             <w:pPr>
@@ -3624,12 +3623,6 @@
                 <w:rFonts w:ascii="Calibri" w:eastAsia="Calibri" w:hAnsi="Calibri" w:cs="Calibri"/>
               </w:rPr>
               <w:t>1</w:t>
-            </w:r>
-            <w:r>
-              <w:rPr>
-                <w:rFonts w:ascii="Calibri" w:eastAsia="Calibri" w:hAnsi="Calibri" w:cs="Calibri"/>
-              </w:rPr>
-              <w:t xml:space="preserve"> </w:t>
             </w:r>
           </w:p>
         </w:tc>
@@ -3731,17 +3724,12 @@
               <w:left w:w="108" w:type="dxa"/>
               <w:right w:w="108" w:type="dxa"/>
             </w:tcMar>
-          </w:tcPr>
-          <w:p>
-            <w:pPr>
-              <w:jc w:val="center"/>
-            </w:pPr>
-            <w:r>
-              <w:rPr>
-                <w:rFonts w:ascii="Calibri" w:eastAsia="Calibri" w:hAnsi="Calibri" w:cs="Calibri"/>
-              </w:rPr>
-              <w:t xml:space="preserve"> </w:t>
-            </w:r>
+            <w:vAlign w:val="center"/>
+          </w:tcPr>
+          <w:p>
+            <w:pPr>
+              <w:jc w:val="center"/>
+            </w:pPr>
             <w:r>
               <w:rPr>
                 <w:rFonts w:ascii="Calibri" w:eastAsia="Calibri" w:hAnsi="Calibri" w:cs="Calibri"/>
@@ -3817,17 +3805,12 @@
               <w:left w:w="108" w:type="dxa"/>
               <w:right w:w="108" w:type="dxa"/>
             </w:tcMar>
-          </w:tcPr>
-          <w:p>
-            <w:pPr>
-              <w:jc w:val="center"/>
-            </w:pPr>
-            <w:r>
-              <w:rPr>
-                <w:rFonts w:ascii="Calibri" w:eastAsia="Calibri" w:hAnsi="Calibri" w:cs="Calibri"/>
-              </w:rPr>
-              <w:t xml:space="preserve"> </w:t>
-            </w:r>
+            <w:vAlign w:val="center"/>
+          </w:tcPr>
+          <w:p>
+            <w:pPr>
+              <w:jc w:val="center"/>
+            </w:pPr>
             <w:r>
               <w:rPr>
                 <w:rFonts w:ascii="Calibri" w:eastAsia="Calibri" w:hAnsi="Calibri" w:cs="Calibri"/>
@@ -3903,6 +3886,7 @@
               <w:left w:w="108" w:type="dxa"/>
               <w:right w:w="108" w:type="dxa"/>
             </w:tcMar>
+            <w:vAlign w:val="center"/>
           </w:tcPr>
           <w:p>
             <w:pPr>
@@ -3914,12 +3898,6 @@
               </w:rPr>
               <w:t>1</w:t>
             </w:r>
-            <w:r>
-              <w:rPr>
-                <w:rFonts w:ascii="Calibri" w:eastAsia="Calibri" w:hAnsi="Calibri" w:cs="Calibri"/>
-              </w:rPr>
-              <w:t xml:space="preserve"> </w:t>
-            </w:r>
           </w:p>
         </w:tc>
       </w:tr>
@@ -3989,6 +3967,7 @@
               <w:left w:w="108" w:type="dxa"/>
               <w:right w:w="108" w:type="dxa"/>
             </w:tcMar>
+            <w:vAlign w:val="center"/>
           </w:tcPr>
           <w:p>
             <w:pPr>
@@ -4072,6 +4051,7 @@
               <w:left w:w="108" w:type="dxa"/>
               <w:right w:w="108" w:type="dxa"/>
             </w:tcMar>
+            <w:vAlign w:val="center"/>
           </w:tcPr>
           <w:p>
             <w:pPr>
@@ -4082,12 +4062,6 @@
                 <w:rFonts w:ascii="Calibri" w:eastAsia="Calibri" w:hAnsi="Calibri" w:cs="Calibri"/>
               </w:rPr>
               <w:t>1</w:t>
-            </w:r>
-            <w:r>
-              <w:rPr>
-                <w:rFonts w:ascii="Calibri" w:eastAsia="Calibri" w:hAnsi="Calibri" w:cs="Calibri"/>
-              </w:rPr>
-              <w:t xml:space="preserve"> </w:t>
             </w:r>
           </w:p>
         </w:tc>
@@ -4203,17 +4177,12 @@
               <w:left w:w="108" w:type="dxa"/>
               <w:right w:w="108" w:type="dxa"/>
             </w:tcMar>
-          </w:tcPr>
-          <w:p>
-            <w:pPr>
-              <w:jc w:val="center"/>
-            </w:pPr>
-            <w:r>
-              <w:rPr>
-                <w:rFonts w:ascii="Calibri" w:eastAsia="Calibri" w:hAnsi="Calibri" w:cs="Calibri"/>
-              </w:rPr>
-              <w:t xml:space="preserve"> </w:t>
-            </w:r>
+            <w:vAlign w:val="center"/>
+          </w:tcPr>
+          <w:p>
+            <w:pPr>
+              <w:jc w:val="center"/>
+            </w:pPr>
             <w:r>
               <w:rPr>
                 <w:rFonts w:ascii="Calibri" w:eastAsia="Calibri" w:hAnsi="Calibri" w:cs="Calibri"/>
@@ -4320,17 +4289,12 @@
               <w:left w:w="108" w:type="dxa"/>
               <w:right w:w="108" w:type="dxa"/>
             </w:tcMar>
-          </w:tcPr>
-          <w:p>
-            <w:pPr>
-              <w:jc w:val="center"/>
-            </w:pPr>
-            <w:r>
-              <w:rPr>
-                <w:rFonts w:ascii="Calibri" w:eastAsia="Calibri" w:hAnsi="Calibri" w:cs="Calibri"/>
-              </w:rPr>
-              <w:t xml:space="preserve"> </w:t>
-            </w:r>
+            <w:vAlign w:val="center"/>
+          </w:tcPr>
+          <w:p>
+            <w:pPr>
+              <w:jc w:val="center"/>
+            </w:pPr>
             <w:r>
               <w:rPr>
                 <w:rFonts w:ascii="Calibri" w:eastAsia="Calibri" w:hAnsi="Calibri" w:cs="Calibri"/>
@@ -4406,6 +4370,7 @@
               <w:left w:w="108" w:type="dxa"/>
               <w:right w:w="108" w:type="dxa"/>
             </w:tcMar>
+            <w:vAlign w:val="center"/>
           </w:tcPr>
           <w:p>
             <w:pPr>
@@ -4417,12 +4382,6 @@
               </w:rPr>
               <w:t>1</w:t>
             </w:r>
-            <w:r>
-              <w:rPr>
-                <w:rFonts w:ascii="Calibri" w:eastAsia="Calibri" w:hAnsi="Calibri" w:cs="Calibri"/>
-              </w:rPr>
-              <w:t xml:space="preserve"> </w:t>
-            </w:r>
           </w:p>
         </w:tc>
       </w:tr>
@@ -4492,17 +4451,12 @@
               <w:left w:w="108" w:type="dxa"/>
               <w:right w:w="108" w:type="dxa"/>
             </w:tcMar>
-          </w:tcPr>
-          <w:p>
-            <w:pPr>
-              <w:jc w:val="center"/>
-            </w:pPr>
-            <w:r>
-              <w:rPr>
-                <w:rFonts w:ascii="Calibri" w:eastAsia="Calibri" w:hAnsi="Calibri" w:cs="Calibri"/>
-              </w:rPr>
-              <w:t xml:space="preserve"> </w:t>
-            </w:r>
+            <w:vAlign w:val="center"/>
+          </w:tcPr>
+          <w:p>
+            <w:pPr>
+              <w:jc w:val="center"/>
+            </w:pPr>
             <w:r>
               <w:rPr>
                 <w:rFonts w:ascii="Calibri" w:eastAsia="Calibri" w:hAnsi="Calibri" w:cs="Calibri"/>
@@ -4615,6 +4569,7 @@
               <w:left w:w="108" w:type="dxa"/>
               <w:right w:w="108" w:type="dxa"/>
             </w:tcMar>
+            <w:vAlign w:val="center"/>
           </w:tcPr>
           <w:p>
             <w:pPr>
@@ -4626,12 +4581,6 @@
               </w:rPr>
               <w:t>1</w:t>
             </w:r>
-            <w:r>
-              <w:rPr>
-                <w:rFonts w:ascii="Calibri" w:eastAsia="Calibri" w:hAnsi="Calibri" w:cs="Calibri"/>
-              </w:rPr>
-              <w:t xml:space="preserve"> </w:t>
-            </w:r>
           </w:p>
         </w:tc>
       </w:tr>
@@ -4707,6 +4656,7 @@
               <w:left w:w="108" w:type="dxa"/>
               <w:right w:w="108" w:type="dxa"/>
             </w:tcMar>
+            <w:vAlign w:val="center"/>
           </w:tcPr>
           <w:p>
             <w:pPr>
@@ -4717,12 +4667,6 @@
                 <w:rFonts w:ascii="Calibri" w:eastAsia="Calibri" w:hAnsi="Calibri" w:cs="Calibri"/>
               </w:rPr>
               <w:t>1</w:t>
-            </w:r>
-            <w:r>
-              <w:rPr>
-                <w:rFonts w:ascii="Calibri" w:eastAsia="Calibri" w:hAnsi="Calibri" w:cs="Calibri"/>
-              </w:rPr>
-              <w:t xml:space="preserve"> </w:t>
             </w:r>
           </w:p>
         </w:tc>
@@ -4800,17 +4744,12 @@
               <w:left w:w="108" w:type="dxa"/>
               <w:right w:w="108" w:type="dxa"/>
             </w:tcMar>
-          </w:tcPr>
-          <w:p>
-            <w:pPr>
-              <w:jc w:val="center"/>
-            </w:pPr>
-            <w:r>
-              <w:rPr>
-                <w:rFonts w:ascii="Calibri" w:eastAsia="Calibri" w:hAnsi="Calibri" w:cs="Calibri"/>
-              </w:rPr>
-              <w:t xml:space="preserve"> </w:t>
-            </w:r>
+            <w:vAlign w:val="center"/>
+          </w:tcPr>
+          <w:p>
+            <w:pPr>
+              <w:jc w:val="center"/>
+            </w:pPr>
             <w:r>
               <w:rPr>
                 <w:rFonts w:ascii="Calibri" w:eastAsia="Calibri" w:hAnsi="Calibri" w:cs="Calibri"/>
@@ -4892,17 +4831,12 @@
               <w:left w:w="108" w:type="dxa"/>
               <w:right w:w="108" w:type="dxa"/>
             </w:tcMar>
-          </w:tcPr>
-          <w:p>
-            <w:pPr>
-              <w:jc w:val="center"/>
-            </w:pPr>
-            <w:r>
-              <w:rPr>
-                <w:rFonts w:ascii="Calibri" w:eastAsia="Calibri" w:hAnsi="Calibri" w:cs="Calibri"/>
-              </w:rPr>
-              <w:t xml:space="preserve"> </w:t>
-            </w:r>
+            <w:vAlign w:val="center"/>
+          </w:tcPr>
+          <w:p>
+            <w:pPr>
+              <w:jc w:val="center"/>
+            </w:pPr>
             <w:r>
               <w:rPr>
                 <w:rFonts w:ascii="Calibri" w:eastAsia="Calibri" w:hAnsi="Calibri" w:cs="Calibri"/>
@@ -4978,17 +4912,12 @@
               <w:left w:w="108" w:type="dxa"/>
               <w:right w:w="108" w:type="dxa"/>
             </w:tcMar>
-          </w:tcPr>
-          <w:p>
-            <w:pPr>
-              <w:jc w:val="center"/>
-            </w:pPr>
-            <w:r>
-              <w:rPr>
-                <w:rFonts w:ascii="Calibri" w:eastAsia="Calibri" w:hAnsi="Calibri" w:cs="Calibri"/>
-              </w:rPr>
-              <w:t xml:space="preserve"> </w:t>
-            </w:r>
+            <w:vAlign w:val="center"/>
+          </w:tcPr>
+          <w:p>
+            <w:pPr>
+              <w:jc w:val="center"/>
+            </w:pPr>
             <w:r>
               <w:rPr>
                 <w:rFonts w:ascii="Calibri" w:eastAsia="Calibri" w:hAnsi="Calibri" w:cs="Calibri"/>
@@ -5064,6 +4993,7 @@
               <w:left w:w="108" w:type="dxa"/>
               <w:right w:w="108" w:type="dxa"/>
             </w:tcMar>
+            <w:vAlign w:val="center"/>
           </w:tcPr>
           <w:p>
             <w:pPr>
@@ -5075,12 +5005,6 @@
               </w:rPr>
               <w:t>1</w:t>
             </w:r>
-            <w:r>
-              <w:rPr>
-                <w:rFonts w:ascii="Calibri" w:eastAsia="Calibri" w:hAnsi="Calibri" w:cs="Calibri"/>
-              </w:rPr>
-              <w:t xml:space="preserve"> </w:t>
-            </w:r>
           </w:p>
         </w:tc>
       </w:tr>
@@ -5150,17 +5074,12 @@
               <w:left w:w="108" w:type="dxa"/>
               <w:right w:w="108" w:type="dxa"/>
             </w:tcMar>
-          </w:tcPr>
-          <w:p>
-            <w:pPr>
-              <w:jc w:val="center"/>
-            </w:pPr>
-            <w:r>
-              <w:rPr>
-                <w:rFonts w:ascii="Calibri" w:eastAsia="Calibri" w:hAnsi="Calibri" w:cs="Calibri"/>
-              </w:rPr>
-              <w:t xml:space="preserve"> </w:t>
-            </w:r>
+            <w:vAlign w:val="center"/>
+          </w:tcPr>
+          <w:p>
+            <w:pPr>
+              <w:jc w:val="center"/>
+            </w:pPr>
             <w:r>
               <w:rPr>
                 <w:rFonts w:ascii="Calibri" w:eastAsia="Calibri" w:hAnsi="Calibri" w:cs="Calibri"/>
@@ -5236,6 +5155,7 @@
               <w:left w:w="108" w:type="dxa"/>
               <w:right w:w="108" w:type="dxa"/>
             </w:tcMar>
+            <w:vAlign w:val="center"/>
           </w:tcPr>
           <w:p>
             <w:pPr>
@@ -5247,12 +5167,6 @@
               </w:rPr>
               <w:t>1</w:t>
             </w:r>
-            <w:r>
-              <w:rPr>
-                <w:rFonts w:ascii="Calibri" w:eastAsia="Calibri" w:hAnsi="Calibri" w:cs="Calibri"/>
-              </w:rPr>
-              <w:t xml:space="preserve"> </w:t>
-            </w:r>
           </w:p>
         </w:tc>
       </w:tr>
@@ -5322,6 +5236,7 @@
               <w:left w:w="108" w:type="dxa"/>
               <w:right w:w="108" w:type="dxa"/>
             </w:tcMar>
+            <w:vAlign w:val="center"/>
           </w:tcPr>
           <w:p>
             <w:pPr>
@@ -5333,12 +5248,6 @@
               </w:rPr>
               <w:t>1</w:t>
             </w:r>
-            <w:r>
-              <w:rPr>
-                <w:rFonts w:ascii="Calibri" w:eastAsia="Calibri" w:hAnsi="Calibri" w:cs="Calibri"/>
-              </w:rPr>
-              <w:t xml:space="preserve"> </w:t>
-            </w:r>
           </w:p>
         </w:tc>
       </w:tr>
@@ -5408,17 +5317,12 @@
               <w:left w:w="108" w:type="dxa"/>
               <w:right w:w="108" w:type="dxa"/>
             </w:tcMar>
-          </w:tcPr>
-          <w:p>
-            <w:pPr>
-              <w:jc w:val="center"/>
-            </w:pPr>
-            <w:r>
-              <w:rPr>
-                <w:rFonts w:ascii="Calibri" w:eastAsia="Calibri" w:hAnsi="Calibri" w:cs="Calibri"/>
-              </w:rPr>
-              <w:t xml:space="preserve"> </w:t>
-            </w:r>
+            <w:vAlign w:val="center"/>
+          </w:tcPr>
+          <w:p>
+            <w:pPr>
+              <w:jc w:val="center"/>
+            </w:pPr>
             <w:r>
               <w:rPr>
                 <w:rFonts w:ascii="Calibri" w:eastAsia="Calibri" w:hAnsi="Calibri" w:cs="Calibri"/>
@@ -5500,17 +5404,12 @@
               <w:left w:w="108" w:type="dxa"/>
               <w:right w:w="108" w:type="dxa"/>
             </w:tcMar>
-          </w:tcPr>
-          <w:p>
-            <w:pPr>
-              <w:jc w:val="center"/>
-            </w:pPr>
-            <w:r>
-              <w:rPr>
-                <w:rFonts w:ascii="Calibri" w:eastAsia="Calibri" w:hAnsi="Calibri" w:cs="Calibri"/>
-              </w:rPr>
-              <w:t xml:space="preserve"> </w:t>
-            </w:r>
+            <w:vAlign w:val="center"/>
+          </w:tcPr>
+          <w:p>
+            <w:pPr>
+              <w:jc w:val="center"/>
+            </w:pPr>
             <w:r>
               <w:rPr>
                 <w:rFonts w:ascii="Calibri" w:eastAsia="Calibri" w:hAnsi="Calibri" w:cs="Calibri"/>
@@ -5592,20 +5491,15 @@
               <w:left w:w="108" w:type="dxa"/>
               <w:right w:w="108" w:type="dxa"/>
             </w:tcMar>
-          </w:tcPr>
-          <w:p>
-            <w:pPr>
-              <w:jc w:val="center"/>
-              <w:rPr>
-                <w:rFonts w:ascii="Calibri" w:eastAsia="Calibri" w:hAnsi="Calibri" w:cs="Calibri"/>
-              </w:rPr>
-            </w:pPr>
-            <w:r>
-              <w:rPr>
-                <w:rFonts w:ascii="Calibri" w:eastAsia="Calibri" w:hAnsi="Calibri" w:cs="Calibri"/>
-              </w:rPr>
-              <w:t xml:space="preserve"> </w:t>
-            </w:r>
+            <w:vAlign w:val="center"/>
+          </w:tcPr>
+          <w:p>
+            <w:pPr>
+              <w:jc w:val="center"/>
+              <w:rPr>
+                <w:rFonts w:ascii="Calibri" w:eastAsia="Calibri" w:hAnsi="Calibri" w:cs="Calibri"/>
+              </w:rPr>
+            </w:pPr>
             <w:r>
               <w:rPr>
                 <w:rFonts w:ascii="Calibri" w:eastAsia="Calibri" w:hAnsi="Calibri" w:cs="Calibri"/>
@@ -5687,17 +5581,12 @@
               <w:left w:w="108" w:type="dxa"/>
               <w:right w:w="108" w:type="dxa"/>
             </w:tcMar>
-          </w:tcPr>
-          <w:p>
-            <w:pPr>
-              <w:jc w:val="center"/>
-            </w:pPr>
-            <w:r>
-              <w:rPr>
-                <w:rFonts w:ascii="Calibri" w:eastAsia="Calibri" w:hAnsi="Calibri" w:cs="Calibri"/>
-              </w:rPr>
-              <w:t xml:space="preserve"> </w:t>
-            </w:r>
+            <w:vAlign w:val="center"/>
+          </w:tcPr>
+          <w:p>
+            <w:pPr>
+              <w:jc w:val="center"/>
+            </w:pPr>
             <w:r>
               <w:rPr>
                 <w:rFonts w:ascii="Calibri" w:eastAsia="Calibri" w:hAnsi="Calibri" w:cs="Calibri"/>
@@ -5779,17 +5668,12 @@
               <w:left w:w="108" w:type="dxa"/>
               <w:right w:w="108" w:type="dxa"/>
             </w:tcMar>
-          </w:tcPr>
-          <w:p>
-            <w:pPr>
-              <w:jc w:val="center"/>
-            </w:pPr>
-            <w:r>
-              <w:rPr>
-                <w:rFonts w:ascii="Calibri" w:eastAsia="Calibri" w:hAnsi="Calibri" w:cs="Calibri"/>
-              </w:rPr>
-              <w:t xml:space="preserve"> </w:t>
-            </w:r>
+            <w:vAlign w:val="center"/>
+          </w:tcPr>
+          <w:p>
+            <w:pPr>
+              <w:jc w:val="center"/>
+            </w:pPr>
             <w:r>
               <w:rPr>
                 <w:rFonts w:ascii="Calibri" w:eastAsia="Calibri" w:hAnsi="Calibri" w:cs="Calibri"/>
@@ -5916,11 +5800,15 @@
               <w:left w:w="108" w:type="dxa"/>
               <w:right w:w="108" w:type="dxa"/>
             </w:tcMar>
-          </w:tcPr>
-          <w:p>
-            <w:pPr>
-              <w:jc w:val="center"/>
-            </w:pPr>
+            <w:vAlign w:val="center"/>
+          </w:tcPr>
+          <w:p>
+            <w:pPr>
+              <w:jc w:val="center"/>
+            </w:pPr>
+            <w:r>
+              <w:t>1</w:t>
+            </w:r>
           </w:p>
         </w:tc>
       </w:tr>
@@ -6654,6 +6542,26 @@
 </file>
 
 <file path=customXml/item1.xml><?xml version="1.0" encoding="utf-8"?>
+<p:properties xmlns:p="http://schemas.microsoft.com/office/2006/metadata/properties" xmlns:xsi="http://www.w3.org/2001/XMLSchema-instance" xmlns:pc="http://schemas.microsoft.com/office/infopath/2007/PartnerControls">
+  <documentManagement>
+    <TaxCatchAll xmlns="2230fc6f-4a2a-43df-9f53-da994a18a5c6" xsi:nil="true"/>
+    <lcf76f155ced4ddcb4097134ff3c332f xmlns="1898fc9d-5c69-44fa-9ab6-429c66acc798">
+      <Terms xmlns="http://schemas.microsoft.com/office/infopath/2007/PartnerControls"/>
+    </lcf76f155ced4ddcb4097134ff3c332f>
+  </documentManagement>
+</p:properties>
+</file>
+
+<file path=customXml/item2.xml><?xml version="1.0" encoding="utf-8"?>
+<?mso-contentType ?>
+<FormTemplates xmlns="http://schemas.microsoft.com/sharepoint/v3/contenttype/forms">
+  <Display>DocumentLibraryForm</Display>
+  <Edit>DocumentLibraryForm</Edit>
+  <New>DocumentLibraryForm</New>
+</FormTemplates>
+</file>
+
+<file path=customXml/item3.xml><?xml version="1.0" encoding="utf-8"?>
 <ct:contentTypeSchema xmlns:ct="http://schemas.microsoft.com/office/2006/metadata/contentType" xmlns:ma="http://schemas.microsoft.com/office/2006/metadata/properties/metaAttributes" ct:_="" ma:_="" ma:contentTypeName="Document" ma:contentTypeID="0x010100E0F7D0035A4E1A469662A643790B13B9" ma:contentTypeVersion="11" ma:contentTypeDescription="Create a new document." ma:contentTypeScope="" ma:versionID="3674afbdbb49eb08d75f877e2fbab8b9">
   <xsd:schema xmlns:xsd="http://www.w3.org/2001/XMLSchema" xmlns:xs="http://www.w3.org/2001/XMLSchema" xmlns:p="http://schemas.microsoft.com/office/2006/metadata/properties" xmlns:ns2="1898fc9d-5c69-44fa-9ab6-429c66acc798" xmlns:ns3="2230fc6f-4a2a-43df-9f53-da994a18a5c6" targetNamespace="http://schemas.microsoft.com/office/2006/metadata/properties" ma:root="true" ma:fieldsID="fb6e825173ace401b946a7ca55db811c" ns2:_="" ns3:_="">
     <xsd:import namespace="1898fc9d-5c69-44fa-9ab6-429c66acc798"/>
@@ -6848,27 +6756,26 @@
 </ct:contentTypeSchema>
 </file>
 
-<file path=customXml/item2.xml><?xml version="1.0" encoding="utf-8"?>
-<?mso-contentType ?>
-<FormTemplates xmlns="http://schemas.microsoft.com/sharepoint/v3/contenttype/forms">
-  <Display>DocumentLibraryForm</Display>
-  <Edit>DocumentLibraryForm</Edit>
-  <New>DocumentLibraryForm</New>
-</FormTemplates>
+<file path=customXml/itemProps1.xml><?xml version="1.0" encoding="utf-8"?>
+<ds:datastoreItem xmlns:ds="http://schemas.openxmlformats.org/officeDocument/2006/customXml" ds:itemID="{0AE92C97-29DC-4EEF-B16F-0866BFDD6D39}">
+  <ds:schemaRefs>
+    <ds:schemaRef ds:uri="http://schemas.microsoft.com/office/2006/metadata/properties"/>
+    <ds:schemaRef ds:uri="http://schemas.microsoft.com/office/infopath/2007/PartnerControls"/>
+    <ds:schemaRef ds:uri="2230fc6f-4a2a-43df-9f53-da994a18a5c6"/>
+    <ds:schemaRef ds:uri="1898fc9d-5c69-44fa-9ab6-429c66acc798"/>
+  </ds:schemaRefs>
+</ds:datastoreItem>
 </file>
 
-<file path=customXml/item3.xml><?xml version="1.0" encoding="utf-8"?>
-<p:properties xmlns:p="http://schemas.microsoft.com/office/2006/metadata/properties" xmlns:xsi="http://www.w3.org/2001/XMLSchema-instance" xmlns:pc="http://schemas.microsoft.com/office/infopath/2007/PartnerControls">
-  <documentManagement>
-    <TaxCatchAll xmlns="2230fc6f-4a2a-43df-9f53-da994a18a5c6" xsi:nil="true"/>
-    <lcf76f155ced4ddcb4097134ff3c332f xmlns="1898fc9d-5c69-44fa-9ab6-429c66acc798">
-      <Terms xmlns="http://schemas.microsoft.com/office/infopath/2007/PartnerControls"/>
-    </lcf76f155ced4ddcb4097134ff3c332f>
-  </documentManagement>
-</p:properties>
+<file path=customXml/itemProps2.xml><?xml version="1.0" encoding="utf-8"?>
+<ds:datastoreItem xmlns:ds="http://schemas.openxmlformats.org/officeDocument/2006/customXml" ds:itemID="{2C4F02AE-CB97-4153-AB75-2C52E8AE35C7}">
+  <ds:schemaRefs>
+    <ds:schemaRef ds:uri="http://schemas.microsoft.com/sharepoint/v3/contenttype/forms"/>
+  </ds:schemaRefs>
+</ds:datastoreItem>
 </file>
 
-<file path=customXml/itemProps1.xml><?xml version="1.0" encoding="utf-8"?>
+<file path=customXml/itemProps3.xml><?xml version="1.0" encoding="utf-8"?>
 <ds:datastoreItem xmlns:ds="http://schemas.openxmlformats.org/officeDocument/2006/customXml" ds:itemID="{EAFDFAE2-2728-49C2-9297-1828EFFA7770}">
   <ds:schemaRefs>
     <ds:schemaRef ds:uri="http://schemas.microsoft.com/office/2006/metadata/contentType"/>
@@ -6885,23 +6792,4 @@
     <ds:schemaRef ds:uri="http://schemas.microsoft.com/internal/obd"/>
   </ds:schemaRefs>
 </ds:datastoreItem>
-</file>
-
-<file path=customXml/itemProps2.xml><?xml version="1.0" encoding="utf-8"?>
-<ds:datastoreItem xmlns:ds="http://schemas.openxmlformats.org/officeDocument/2006/customXml" ds:itemID="{2C4F02AE-CB97-4153-AB75-2C52E8AE35C7}">
-  <ds:schemaRefs>
-    <ds:schemaRef ds:uri="http://schemas.microsoft.com/sharepoint/v3/contenttype/forms"/>
-  </ds:schemaRefs>
-</ds:datastoreItem>
-</file>
-
-<file path=customXml/itemProps3.xml><?xml version="1.0" encoding="utf-8"?>
-<ds:datastoreItem xmlns:ds="http://schemas.openxmlformats.org/officeDocument/2006/customXml" ds:itemID="{0AE92C97-29DC-4EEF-B16F-0866BFDD6D39}">
-  <ds:schemaRefs>
-    <ds:schemaRef ds:uri="http://schemas.microsoft.com/office/2006/metadata/properties"/>
-    <ds:schemaRef ds:uri="http://schemas.microsoft.com/office/infopath/2007/PartnerControls"/>
-    <ds:schemaRef ds:uri="2230fc6f-4a2a-43df-9f53-da994a18a5c6"/>
-    <ds:schemaRef ds:uri="1898fc9d-5c69-44fa-9ab6-429c66acc798"/>
-  </ds:schemaRefs>
-</ds:datastoreItem>
 </file>
</xml_diff>